<commit_message>
Updated word & pdf
</commit_message>
<xml_diff>
--- a/eksamensdokument-gruppe28.docx
+++ b/eksamensdokument-gruppe28.docx
@@ -4,7 +4,7 @@
   <w:body>
     <w:p>
       <w:pPr>
-        <w:pStyle w:val="Tittel"/>
+        <w:pStyle w:val="Title"/>
       </w:pPr>
       <w:r>
         <w:t>ITM30617-UIN Gruppe 28</w:t>
@@ -12,12 +12,12 @@
     </w:p>
     <w:p>
       <w:pPr>
-        <w:pStyle w:val="Undertittel"/>
-      </w:pPr>
-    </w:p>
-    <w:p>
-      <w:pPr>
-        <w:pStyle w:val="Overskrift1"/>
+        <w:pStyle w:val="Subtitle"/>
+      </w:pPr>
+    </w:p>
+    <w:p>
+      <w:pPr>
+        <w:pStyle w:val="Heading1"/>
       </w:pPr>
       <w:r>
         <w:t>Mål</w:t>
@@ -30,7 +30,7 @@
     </w:p>
     <w:p>
       <w:pPr>
-        <w:pStyle w:val="Overskrift1"/>
+        <w:pStyle w:val="Heading1"/>
       </w:pPr>
       <w:r>
         <w:t>Aliaser</w:t>
@@ -43,81 +43,45 @@
       </w:r>
       <w:proofErr w:type="spellEnd"/>
       <w:r>
-        <w:t xml:space="preserve"> – Peter Johannes </w:t>
-      </w:r>
-      <w:proofErr w:type="spellStart"/>
-      <w:r>
-        <w:t>Brännström</w:t>
-      </w:r>
-      <w:proofErr w:type="spellEnd"/>
-    </w:p>
-    <w:p>
-      <w:pPr>
-        <w:rPr>
-          <w:lang w:val="en-US"/>
-        </w:rPr>
-      </w:pPr>
-      <w:proofErr w:type="spellStart"/>
-      <w:r>
-        <w:rPr>
-          <w:lang w:val="en-US"/>
-        </w:rPr>
+        <w:t xml:space="preserve"> – Peter Johannes Brännström</w:t>
+      </w:r>
+    </w:p>
+    <w:p>
+      <w:proofErr w:type="spellStart"/>
+      <w:r>
         <w:t>Reeyth</w:t>
       </w:r>
       <w:proofErr w:type="spellEnd"/>
       <w:r>
-        <w:rPr>
-          <w:lang w:val="en-US"/>
-        </w:rPr>
         <w:t xml:space="preserve"> – Ruben </w:t>
       </w:r>
       <w:proofErr w:type="spellStart"/>
       <w:r>
-        <w:rPr>
-          <w:lang w:val="en-US"/>
-        </w:rPr>
         <w:t>Eymork</w:t>
       </w:r>
       <w:proofErr w:type="spellEnd"/>
       <w:r>
-        <w:rPr>
-          <w:lang w:val="en-US"/>
-        </w:rPr>
         <w:t xml:space="preserve"> </w:t>
       </w:r>
       <w:proofErr w:type="spellStart"/>
       <w:r>
-        <w:rPr>
-          <w:lang w:val="en-US"/>
-        </w:rPr>
         <w:t>Thorrud</w:t>
       </w:r>
       <w:proofErr w:type="spellEnd"/>
     </w:p>
     <w:p>
-      <w:pPr>
-        <w:rPr>
-          <w:lang w:val="en-US"/>
-        </w:rPr>
-      </w:pPr>
-      <w:proofErr w:type="spellStart"/>
-      <w:r>
-        <w:rPr>
-          <w:lang w:val="en-US"/>
-        </w:rPr>
+      <w:proofErr w:type="spellStart"/>
+      <w:r>
         <w:t>UllernJ</w:t>
       </w:r>
       <w:proofErr w:type="spellEnd"/>
       <w:r>
-        <w:rPr>
-          <w:lang w:val="en-US"/>
-        </w:rPr>
         <w:t xml:space="preserve"> - Jan Ulrik Johannesen</w:t>
       </w:r>
     </w:p>
     <w:p>
       <w:pPr>
-        <w:pStyle w:val="Overskrift1"/>
+        <w:pStyle w:val="Heading1"/>
         <w:rPr>
           <w:shd w:val="clear" w:color="auto" w:fill="FFFFFF"/>
         </w:rPr>
@@ -340,13 +304,18 @@
       </w:r>
       <w:proofErr w:type="spellEnd"/>
       <w:r>
-        <w:t xml:space="preserve"> å lage en .</w:t>
+        <w:t xml:space="preserve"> å lage </w:t>
+      </w:r>
+      <w:proofErr w:type="gramStart"/>
+      <w:r>
+        <w:t>en .</w:t>
       </w:r>
       <w:proofErr w:type="spellStart"/>
       <w:r>
         <w:t>env</w:t>
       </w:r>
       <w:proofErr w:type="spellEnd"/>
+      <w:proofErr w:type="gramEnd"/>
       <w:r>
         <w:t xml:space="preserve"> fil for </w:t>
       </w:r>
@@ -400,8 +369,21 @@
       </w:r>
     </w:p>
     <w:p>
-      <w:pPr>
-        <w:pStyle w:val="Overskrift1"/>
+      <w:r>
+        <w:t xml:space="preserve">Ettersom Rawg.io </w:t>
+      </w:r>
+      <w:proofErr w:type="spellStart"/>
+      <w:r>
+        <w:t>APIet</w:t>
+      </w:r>
+      <w:proofErr w:type="spellEnd"/>
+      <w:r>
+        <w:t xml:space="preserve"> naturligvis ikke har en pris som følger med spill-objektet, har vi valgt å bare «lage» en tilfeldig pris for å kunne vise det frem. </w:t>
+      </w:r>
+    </w:p>
+    <w:p>
+      <w:pPr>
+        <w:pStyle w:val="Heading1"/>
       </w:pPr>
       <w:r>
         <w:t>Kode</w:t>
@@ -425,7 +407,7 @@
     </w:p>
     <w:p>
       <w:pPr>
-        <w:pStyle w:val="Overskrift2"/>
+        <w:pStyle w:val="Heading2"/>
       </w:pPr>
       <w:r>
         <w:t>Forkunnskaper</w:t>
@@ -446,7 +428,7 @@
     </w:p>
     <w:p>
       <w:pPr>
-        <w:pStyle w:val="Overskrift1"/>
+        <w:pStyle w:val="Heading1"/>
       </w:pPr>
       <w:r>
         <w:lastRenderedPageBreak/>
@@ -896,11 +878,11 @@
     <w:name w:val="Normal"/>
     <w:qFormat/>
   </w:style>
-  <w:style w:type="paragraph" w:styleId="Overskrift1">
+  <w:style w:type="paragraph" w:styleId="Heading1">
     <w:name w:val="heading 1"/>
     <w:basedOn w:val="Normal"/>
     <w:next w:val="Normal"/>
-    <w:link w:val="Overskrift1Tegn"/>
+    <w:link w:val="Heading1Char"/>
     <w:uiPriority w:val="9"/>
     <w:qFormat/>
     <w:rsid w:val="00645A63"/>
@@ -917,11 +899,11 @@
       <w:szCs w:val="32"/>
     </w:rPr>
   </w:style>
-  <w:style w:type="paragraph" w:styleId="Overskrift2">
+  <w:style w:type="paragraph" w:styleId="Heading2">
     <w:name w:val="heading 2"/>
     <w:basedOn w:val="Normal"/>
     <w:next w:val="Normal"/>
-    <w:link w:val="Overskrift2Tegn"/>
+    <w:link w:val="Heading2Char"/>
     <w:uiPriority w:val="9"/>
     <w:unhideWhenUsed/>
     <w:qFormat/>
@@ -939,13 +921,13 @@
       <w:szCs w:val="26"/>
     </w:rPr>
   </w:style>
-  <w:style w:type="character" w:default="1" w:styleId="Standardskriftforavsnitt">
+  <w:style w:type="character" w:default="1" w:styleId="DefaultParagraphFont">
     <w:name w:val="Default Paragraph Font"/>
     <w:uiPriority w:val="1"/>
     <w:semiHidden/>
     <w:unhideWhenUsed/>
   </w:style>
-  <w:style w:type="table" w:default="1" w:styleId="Vanligtabell">
+  <w:style w:type="table" w:default="1" w:styleId="TableNormal">
     <w:name w:val="Normal Table"/>
     <w:uiPriority w:val="99"/>
     <w:semiHidden/>
@@ -960,17 +942,17 @@
       </w:tblCellMar>
     </w:tblPr>
   </w:style>
-  <w:style w:type="numbering" w:default="1" w:styleId="Ingenliste">
+  <w:style w:type="numbering" w:default="1" w:styleId="NoList">
     <w:name w:val="No List"/>
     <w:uiPriority w:val="99"/>
     <w:semiHidden/>
     <w:unhideWhenUsed/>
   </w:style>
-  <w:style w:type="paragraph" w:styleId="Tittel">
+  <w:style w:type="paragraph" w:styleId="Title">
     <w:name w:val="Title"/>
     <w:basedOn w:val="Normal"/>
     <w:next w:val="Normal"/>
-    <w:link w:val="TittelTegn"/>
+    <w:link w:val="TitleChar"/>
     <w:uiPriority w:val="10"/>
     <w:qFormat/>
     <w:rsid w:val="00645A63"/>
@@ -986,10 +968,10 @@
       <w:szCs w:val="56"/>
     </w:rPr>
   </w:style>
-  <w:style w:type="character" w:customStyle="1" w:styleId="TittelTegn">
-    <w:name w:val="Tittel Tegn"/>
-    <w:basedOn w:val="Standardskriftforavsnitt"/>
-    <w:link w:val="Tittel"/>
+  <w:style w:type="character" w:customStyle="1" w:styleId="TitleChar">
+    <w:name w:val="Title Char"/>
+    <w:basedOn w:val="DefaultParagraphFont"/>
+    <w:link w:val="Title"/>
     <w:uiPriority w:val="10"/>
     <w:rsid w:val="00645A63"/>
     <w:rPr>
@@ -1000,11 +982,11 @@
       <w:szCs w:val="56"/>
     </w:rPr>
   </w:style>
-  <w:style w:type="paragraph" w:styleId="Undertittel">
+  <w:style w:type="paragraph" w:styleId="Subtitle">
     <w:name w:val="Subtitle"/>
     <w:basedOn w:val="Normal"/>
     <w:next w:val="Normal"/>
-    <w:link w:val="UndertittelTegn"/>
+    <w:link w:val="SubtitleChar"/>
     <w:uiPriority w:val="11"/>
     <w:qFormat/>
     <w:rsid w:val="00645A63"/>
@@ -1019,10 +1001,10 @@
       <w:spacing w:val="15"/>
     </w:rPr>
   </w:style>
-  <w:style w:type="character" w:customStyle="1" w:styleId="UndertittelTegn">
-    <w:name w:val="Undertittel Tegn"/>
-    <w:basedOn w:val="Standardskriftforavsnitt"/>
-    <w:link w:val="Undertittel"/>
+  <w:style w:type="character" w:customStyle="1" w:styleId="SubtitleChar">
+    <w:name w:val="Subtitle Char"/>
+    <w:basedOn w:val="DefaultParagraphFont"/>
+    <w:link w:val="Subtitle"/>
     <w:uiPriority w:val="11"/>
     <w:rsid w:val="00645A63"/>
     <w:rPr>
@@ -1031,10 +1013,10 @@
       <w:spacing w:val="15"/>
     </w:rPr>
   </w:style>
-  <w:style w:type="character" w:customStyle="1" w:styleId="Overskrift1Tegn">
-    <w:name w:val="Overskrift 1 Tegn"/>
-    <w:basedOn w:val="Standardskriftforavsnitt"/>
-    <w:link w:val="Overskrift1"/>
+  <w:style w:type="character" w:customStyle="1" w:styleId="Heading1Char">
+    <w:name w:val="Heading 1 Char"/>
+    <w:basedOn w:val="DefaultParagraphFont"/>
+    <w:link w:val="Heading1"/>
     <w:uiPriority w:val="9"/>
     <w:rsid w:val="00645A63"/>
     <w:rPr>
@@ -1044,10 +1026,10 @@
       <w:szCs w:val="32"/>
     </w:rPr>
   </w:style>
-  <w:style w:type="character" w:customStyle="1" w:styleId="Overskrift2Tegn">
-    <w:name w:val="Overskrift 2 Tegn"/>
-    <w:basedOn w:val="Standardskriftforavsnitt"/>
-    <w:link w:val="Overskrift2"/>
+  <w:style w:type="character" w:customStyle="1" w:styleId="Heading2Char">
+    <w:name w:val="Heading 2 Char"/>
+    <w:basedOn w:val="DefaultParagraphFont"/>
+    <w:link w:val="Heading2"/>
     <w:uiPriority w:val="9"/>
     <w:rsid w:val="00645A63"/>
     <w:rPr>

</xml_diff>